<commit_message>
pages JSFF: titres et boutons retour: ok
</commit_message>
<xml_diff>
--- a/trunk/Énoncé phase 3/Phase3_2010.docx
+++ b/trunk/Énoncé phase 3/Phase3_2010.docx
@@ -212,54 +212,23 @@
           <w:szCs w:val="24"/>
         </w:rPr>
       </w:pPr>
-      <w:proofErr w:type="spellStart"/>
-      <w:r>
-        <w:rPr>
-          <w:rFonts w:ascii="Arial" w:hAnsi="Arial" w:cs="Arial"/>
-          <w:b/>
-          <w:sz w:val="24"/>
-          <w:szCs w:val="24"/>
-        </w:rPr>
-        <w:t>Evaluation</w:t>
-      </w:r>
-      <w:proofErr w:type="spellEnd"/>
-      <w:r>
-        <w:rPr>
-          <w:rFonts w:ascii="Arial" w:hAnsi="Arial" w:cs="Arial"/>
-          <w:b/>
-          <w:sz w:val="24"/>
-          <w:szCs w:val="24"/>
-        </w:rPr>
-        <w:t xml:space="preserve"> des ateliers par les auditeurs</w:t>
-      </w:r>
-      <w:r>
-        <w:rPr>
-          <w:rFonts w:ascii="Arial" w:hAnsi="Arial" w:cs="Arial"/>
-          <w:b/>
-          <w:sz w:val="24"/>
-          <w:szCs w:val="24"/>
-        </w:rPr>
-        <w:t xml:space="preserve"> (</w:t>
-      </w:r>
-      <w:proofErr w:type="spellStart"/>
-      <w:r>
-        <w:rPr>
-          <w:rFonts w:ascii="Arial" w:hAnsi="Arial" w:cs="Arial"/>
-          <w:b/>
-          <w:sz w:val="24"/>
-          <w:szCs w:val="24"/>
-        </w:rPr>
-        <w:t>evaluationAteliers.jssf</w:t>
-      </w:r>
-      <w:proofErr w:type="spellEnd"/>
-      <w:r>
-        <w:rPr>
-          <w:rFonts w:ascii="Arial" w:hAnsi="Arial" w:cs="Arial"/>
-          <w:b/>
-          <w:sz w:val="24"/>
-          <w:szCs w:val="24"/>
-        </w:rPr>
-        <w:t>)</w:t>
+      <w:r>
+        <w:rPr>
+          <w:rFonts w:ascii="Arial" w:hAnsi="Arial" w:cs="Arial"/>
+          <w:b/>
+          <w:sz w:val="24"/>
+          <w:szCs w:val="24"/>
+        </w:rPr>
+        <w:t>Evaluation des ateliers par les auditeurs</w:t>
+      </w:r>
+      <w:r>
+        <w:rPr>
+          <w:rFonts w:ascii="Arial" w:hAnsi="Arial" w:cs="Arial"/>
+          <w:b/>
+          <w:sz w:val="24"/>
+          <w:szCs w:val="24"/>
+        </w:rPr>
+        <w:t xml:space="preserve"> (evaluationAteliers.jssf)</w:t>
       </w:r>
       <w:r>
         <w:rPr>
@@ -310,85 +279,7 @@
           <w:sz w:val="24"/>
           <w:szCs w:val="24"/>
         </w:rPr>
-        <w:t xml:space="preserve">Créer le </w:t>
-      </w:r>
-      <w:proofErr w:type="spellStart"/>
-      <w:r>
-        <w:rPr>
-          <w:rFonts w:ascii="Arial" w:hAnsi="Arial" w:cs="Arial"/>
-          <w:b/>
-          <w:sz w:val="24"/>
-          <w:szCs w:val="24"/>
-        </w:rPr>
-        <w:t>Bound</w:t>
-      </w:r>
-      <w:proofErr w:type="spellEnd"/>
-      <w:r>
-        <w:rPr>
-          <w:rFonts w:ascii="Arial" w:hAnsi="Arial" w:cs="Arial"/>
-          <w:b/>
-          <w:sz w:val="24"/>
-          <w:szCs w:val="24"/>
-        </w:rPr>
-        <w:t xml:space="preserve"> </w:t>
-      </w:r>
-      <w:proofErr w:type="spellStart"/>
-      <w:r>
-        <w:rPr>
-          <w:rFonts w:ascii="Arial" w:hAnsi="Arial" w:cs="Arial"/>
-          <w:b/>
-          <w:sz w:val="24"/>
-          <w:szCs w:val="24"/>
-        </w:rPr>
-        <w:t>Task</w:t>
-      </w:r>
-      <w:proofErr w:type="spellEnd"/>
-      <w:r>
-        <w:rPr>
-          <w:rFonts w:ascii="Arial" w:hAnsi="Arial" w:cs="Arial"/>
-          <w:b/>
-          <w:sz w:val="24"/>
-          <w:szCs w:val="24"/>
-        </w:rPr>
-        <w:t xml:space="preserve"> Flow</w:t>
-      </w:r>
-      <w:r>
-        <w:rPr>
-          <w:rFonts w:ascii="Arial" w:hAnsi="Arial" w:cs="Arial"/>
-          <w:b/>
-          <w:sz w:val="24"/>
-          <w:szCs w:val="24"/>
-        </w:rPr>
-        <w:t> :</w:t>
-      </w:r>
-      <w:r>
-        <w:rPr>
-          <w:rFonts w:ascii="Arial" w:hAnsi="Arial" w:cs="Arial"/>
-          <w:b/>
-          <w:sz w:val="24"/>
-          <w:szCs w:val="24"/>
-        </w:rPr>
-        <w:t xml:space="preserve"> </w:t>
-      </w:r>
-      <w:proofErr w:type="spellStart"/>
-      <w:r>
-        <w:rPr>
-          <w:rFonts w:ascii="Arial" w:hAnsi="Arial" w:cs="Arial"/>
-          <w:b/>
-          <w:sz w:val="24"/>
-          <w:szCs w:val="24"/>
-        </w:rPr>
-        <w:t>TF_menuAdministrateur</w:t>
-      </w:r>
-      <w:proofErr w:type="spellEnd"/>
-      <w:r>
-        <w:rPr>
-          <w:rFonts w:ascii="Arial" w:hAnsi="Arial" w:cs="Arial"/>
-          <w:b/>
-          <w:sz w:val="24"/>
-          <w:szCs w:val="24"/>
-        </w:rPr>
-        <w:t xml:space="preserve"> </w:t>
+        <w:t>Assigner Juge</w:t>
       </w:r>
     </w:p>
     <w:p>
@@ -412,51 +303,16 @@
           <w:sz w:val="24"/>
           <w:szCs w:val="24"/>
         </w:rPr>
-        <w:t>Assigner Juge</w:t>
-      </w:r>
-    </w:p>
-    <w:p>
-      <w:pPr>
-        <w:pStyle w:val="Paragraphedeliste"/>
-        <w:numPr>
-          <w:ilvl w:val="0"/>
-          <w:numId w:val="5"/>
-        </w:numPr>
-        <w:rPr>
-          <w:rFonts w:ascii="Arial" w:hAnsi="Arial" w:cs="Arial"/>
-          <w:b/>
-          <w:sz w:val="24"/>
-          <w:szCs w:val="24"/>
-        </w:rPr>
-      </w:pPr>
-      <w:r>
-        <w:rPr>
-          <w:rFonts w:ascii="Arial" w:hAnsi="Arial" w:cs="Arial"/>
-          <w:b/>
-          <w:sz w:val="24"/>
-          <w:szCs w:val="24"/>
-        </w:rPr>
         <w:t xml:space="preserve">Bonus: </w:t>
       </w:r>
-      <w:proofErr w:type="gramStart"/>
-      <w:r>
-        <w:rPr>
-          <w:rFonts w:ascii="Arial" w:hAnsi="Arial" w:cs="Arial"/>
-          <w:b/>
-          <w:sz w:val="24"/>
-          <w:szCs w:val="24"/>
-        </w:rPr>
-        <w:t>( les</w:t>
-      </w:r>
-      <w:proofErr w:type="gramEnd"/>
-      <w:r>
-        <w:rPr>
-          <w:rFonts w:ascii="Arial" w:hAnsi="Arial" w:cs="Arial"/>
-          <w:b/>
-          <w:sz w:val="24"/>
-          <w:szCs w:val="24"/>
-        </w:rPr>
-        <w:t xml:space="preserve"> questions obligatoires doivent être répondues avant de faire le bonus)</w:t>
+      <w:r>
+        <w:rPr>
+          <w:rFonts w:ascii="Arial" w:hAnsi="Arial" w:cs="Arial"/>
+          <w:b/>
+          <w:sz w:val="24"/>
+          <w:szCs w:val="24"/>
+        </w:rPr>
+        <w:t>( les questions obligatoires doivent être répondues avant de faire le bonus)</w:t>
       </w:r>
       <w:r>
         <w:rPr>
@@ -643,7 +499,6 @@
           <w:szCs w:val="24"/>
         </w:rPr>
       </w:pPr>
-      <w:proofErr w:type="spellStart"/>
       <w:r>
         <w:rPr>
           <w:rFonts w:ascii="Arial" w:hAnsi="Arial" w:cs="Arial"/>
@@ -653,55 +508,14 @@
         </w:rPr>
         <w:t>evaluationAteliers.jssf</w:t>
       </w:r>
-      <w:proofErr w:type="spellEnd"/>
-      <w:r>
-        <w:rPr>
-          <w:rFonts w:ascii="Arial" w:hAnsi="Arial" w:cs="Arial"/>
-          <w:b/>
-          <w:sz w:val="24"/>
-          <w:szCs w:val="24"/>
-        </w:rPr>
-        <w:t xml:space="preserve"> (du </w:t>
-      </w:r>
-      <w:proofErr w:type="spellStart"/>
-      <w:r>
-        <w:rPr>
-          <w:rFonts w:ascii="Arial" w:hAnsi="Arial" w:cs="Arial"/>
-          <w:b/>
-          <w:sz w:val="24"/>
-          <w:szCs w:val="24"/>
-        </w:rPr>
-        <w:t>Task</w:t>
-      </w:r>
-      <w:proofErr w:type="spellEnd"/>
-      <w:r>
-        <w:rPr>
-          <w:rFonts w:ascii="Arial" w:hAnsi="Arial" w:cs="Arial"/>
-          <w:b/>
-          <w:sz w:val="24"/>
-          <w:szCs w:val="24"/>
-        </w:rPr>
-        <w:t xml:space="preserve"> Flow: </w:t>
-      </w:r>
-      <w:proofErr w:type="spellStart"/>
-      <w:r>
-        <w:rPr>
-          <w:rFonts w:ascii="Arial" w:hAnsi="Arial" w:cs="Arial"/>
-          <w:b/>
-          <w:sz w:val="24"/>
-          <w:szCs w:val="24"/>
-        </w:rPr>
-        <w:t>TF_menu</w:t>
-      </w:r>
-      <w:proofErr w:type="spellEnd"/>
-      <w:r>
-        <w:rPr>
-          <w:rFonts w:ascii="Arial" w:hAnsi="Arial" w:cs="Arial"/>
-          <w:b/>
-          <w:sz w:val="24"/>
-          <w:szCs w:val="24"/>
-        </w:rPr>
-        <w:t xml:space="preserve"> A</w:t>
+      <w:r>
+        <w:rPr>
+          <w:rFonts w:ascii="Arial" w:hAnsi="Arial" w:cs="Arial"/>
+          <w:b/>
+          <w:sz w:val="24"/>
+          <w:szCs w:val="24"/>
+        </w:rPr>
+        <w:t xml:space="preserve"> (du Task Flow: TF_menu A</w:t>
       </w:r>
       <w:r>
         <w:rPr>
@@ -813,7 +627,6 @@
           <w:szCs w:val="24"/>
           <w:u w:val="single"/>
         </w:rPr>
-        <w:lastRenderedPageBreak/>
         <w:t>Démarche suggérée</w:t>
       </w:r>
       <w:r>
@@ -850,6 +663,7 @@
           <w:sz w:val="24"/>
           <w:szCs w:val="24"/>
         </w:rPr>
+        <w:lastRenderedPageBreak/>
         <w:t xml:space="preserve">Créer une </w:t>
       </w:r>
       <w:r>
@@ -884,43 +698,7 @@
           <w:sz w:val="24"/>
           <w:szCs w:val="24"/>
         </w:rPr>
-        <w:t xml:space="preserve"> </w:t>
-      </w:r>
-      <w:proofErr w:type="spellStart"/>
-      <w:r>
-        <w:rPr>
-          <w:rFonts w:ascii="Arial" w:hAnsi="Arial" w:cs="Arial"/>
-          <w:sz w:val="24"/>
-          <w:szCs w:val="24"/>
-        </w:rPr>
-        <w:t>PInscription</w:t>
-      </w:r>
-      <w:proofErr w:type="spellEnd"/>
-      <w:r>
-        <w:rPr>
-          <w:rFonts w:ascii="Arial" w:hAnsi="Arial" w:cs="Arial"/>
-          <w:sz w:val="24"/>
-          <w:szCs w:val="24"/>
-        </w:rPr>
-        <w:t xml:space="preserve"> et </w:t>
-      </w:r>
-      <w:proofErr w:type="spellStart"/>
-      <w:r>
-        <w:rPr>
-          <w:rFonts w:ascii="Arial" w:hAnsi="Arial" w:cs="Arial"/>
-          <w:sz w:val="24"/>
-          <w:szCs w:val="24"/>
-        </w:rPr>
-        <w:t>PEvaluation</w:t>
-      </w:r>
-      <w:proofErr w:type="spellEnd"/>
-      <w:r>
-        <w:rPr>
-          <w:rFonts w:ascii="Arial" w:hAnsi="Arial" w:cs="Arial"/>
-          <w:sz w:val="24"/>
-          <w:szCs w:val="24"/>
-        </w:rPr>
-        <w:t xml:space="preserve"> (</w:t>
+        <w:t xml:space="preserve"> PInscription et PEvaluation (</w:t>
       </w:r>
       <w:r>
         <w:rPr>
@@ -1140,25 +918,7 @@
           <w:sz w:val="24"/>
           <w:szCs w:val="24"/>
         </w:rPr>
-        <w:t xml:space="preserve">que le </w:t>
-      </w:r>
-      <w:proofErr w:type="spellStart"/>
-      <w:r>
-        <w:rPr>
-          <w:rFonts w:ascii="Arial" w:hAnsi="Arial" w:cs="Arial"/>
-          <w:sz w:val="24"/>
-          <w:szCs w:val="24"/>
-        </w:rPr>
-        <w:t>link</w:t>
-      </w:r>
-      <w:proofErr w:type="spellEnd"/>
-      <w:r>
-        <w:rPr>
-          <w:rFonts w:ascii="Arial" w:hAnsi="Arial" w:cs="Arial"/>
-          <w:sz w:val="24"/>
-          <w:szCs w:val="24"/>
-        </w:rPr>
-        <w:t xml:space="preserve"> entre PAuditeurView1 et PInscriptionView3 </w:t>
+        <w:t xml:space="preserve">que le link entre PAuditeurView1 et PInscriptionView3 </w:t>
       </w:r>
       <w:r>
         <w:rPr>
@@ -1209,218 +969,6 @@
     </w:p>
     <w:p>
       <w:pPr>
-        <w:pStyle w:val="Paragraphedeliste"/>
-        <w:rPr>
-          <w:rFonts w:ascii="Arial" w:hAnsi="Arial" w:cs="Arial"/>
-          <w:sz w:val="24"/>
-          <w:szCs w:val="24"/>
-        </w:rPr>
-      </w:pPr>
-    </w:p>
-    <w:p>
-      <w:pPr>
-        <w:rPr>
-          <w:rFonts w:ascii="Arial" w:hAnsi="Arial" w:cs="Arial"/>
-          <w:b/>
-          <w:sz w:val="24"/>
-          <w:szCs w:val="24"/>
-        </w:rPr>
-      </w:pPr>
-      <w:r>
-        <w:rPr>
-          <w:rFonts w:ascii="Arial" w:hAnsi="Arial" w:cs="Arial"/>
-          <w:b/>
-          <w:sz w:val="24"/>
-          <w:szCs w:val="24"/>
-        </w:rPr>
-        <w:t xml:space="preserve">2- Créer le </w:t>
-      </w:r>
-      <w:proofErr w:type="spellStart"/>
-      <w:r>
-        <w:rPr>
-          <w:rFonts w:ascii="Arial" w:hAnsi="Arial" w:cs="Arial"/>
-          <w:b/>
-          <w:sz w:val="24"/>
-          <w:szCs w:val="24"/>
-        </w:rPr>
-        <w:t>Bound</w:t>
-      </w:r>
-      <w:proofErr w:type="spellEnd"/>
-      <w:r>
-        <w:rPr>
-          <w:rFonts w:ascii="Arial" w:hAnsi="Arial" w:cs="Arial"/>
-          <w:b/>
-          <w:sz w:val="24"/>
-          <w:szCs w:val="24"/>
-        </w:rPr>
-        <w:t xml:space="preserve"> </w:t>
-      </w:r>
-      <w:proofErr w:type="spellStart"/>
-      <w:r>
-        <w:rPr>
-          <w:rFonts w:ascii="Arial" w:hAnsi="Arial" w:cs="Arial"/>
-          <w:b/>
-          <w:sz w:val="24"/>
-          <w:szCs w:val="24"/>
-        </w:rPr>
-        <w:t>Task</w:t>
-      </w:r>
-      <w:proofErr w:type="spellEnd"/>
-      <w:r>
-        <w:rPr>
-          <w:rFonts w:ascii="Arial" w:hAnsi="Arial" w:cs="Arial"/>
-          <w:b/>
-          <w:sz w:val="24"/>
-          <w:szCs w:val="24"/>
-        </w:rPr>
-        <w:t xml:space="preserve"> Flow</w:t>
-      </w:r>
-      <w:r>
-        <w:rPr>
-          <w:rFonts w:ascii="Arial" w:hAnsi="Arial" w:cs="Arial"/>
-          <w:b/>
-          <w:sz w:val="24"/>
-          <w:szCs w:val="24"/>
-        </w:rPr>
-        <w:t> :</w:t>
-      </w:r>
-      <w:r>
-        <w:rPr>
-          <w:rFonts w:ascii="Arial" w:hAnsi="Arial" w:cs="Arial"/>
-          <w:b/>
-          <w:sz w:val="24"/>
-          <w:szCs w:val="24"/>
-        </w:rPr>
-        <w:t xml:space="preserve"> </w:t>
-      </w:r>
-      <w:proofErr w:type="spellStart"/>
-      <w:r>
-        <w:rPr>
-          <w:rFonts w:ascii="Arial" w:hAnsi="Arial" w:cs="Arial"/>
-          <w:b/>
-          <w:sz w:val="24"/>
-          <w:szCs w:val="24"/>
-        </w:rPr>
-        <w:t>TF_menuAdministrateur</w:t>
-      </w:r>
-      <w:proofErr w:type="spellEnd"/>
-      <w:r>
-        <w:rPr>
-          <w:rFonts w:ascii="Arial" w:hAnsi="Arial" w:cs="Arial"/>
-          <w:b/>
-          <w:sz w:val="24"/>
-          <w:szCs w:val="24"/>
-        </w:rPr>
-        <w:t xml:space="preserve"> </w:t>
-      </w:r>
-    </w:p>
-    <w:p>
-      <w:pPr>
-        <w:rPr>
-          <w:rFonts w:ascii="Arial" w:hAnsi="Arial" w:cs="Arial"/>
-          <w:b/>
-          <w:sz w:val="24"/>
-          <w:szCs w:val="24"/>
-        </w:rPr>
-      </w:pPr>
-      <w:r>
-        <w:rPr>
-          <w:rFonts w:ascii="Arial" w:hAnsi="Arial" w:cs="Arial"/>
-          <w:b/>
-          <w:noProof/>
-          <w:sz w:val="24"/>
-          <w:szCs w:val="24"/>
-          <w:lang w:eastAsia="fr-CA"/>
-        </w:rPr>
-        <w:drawing>
-          <wp:inline distT="0" distB="0" distL="0" distR="0">
-            <wp:extent cx="5791200" cy="3581400"/>
-            <wp:effectExtent l="19050" t="0" r="0" b="0"/>
-            <wp:docPr id="1" name="Image 1"/>
-            <wp:cNvGraphicFramePr>
-              <a:graphicFrameLocks xmlns:a="http://schemas.openxmlformats.org/drawingml/2006/main" noChangeAspect="1"/>
-            </wp:cNvGraphicFramePr>
-            <a:graphic xmlns:a="http://schemas.openxmlformats.org/drawingml/2006/main">
-              <a:graphicData uri="http://schemas.openxmlformats.org/drawingml/2006/picture">
-                <pic:pic xmlns:pic="http://schemas.openxmlformats.org/drawingml/2006/picture">
-                  <pic:nvPicPr>
-                    <pic:cNvPr id="0" name="Picture 1"/>
-                    <pic:cNvPicPr>
-                      <a:picLocks noChangeAspect="1" noChangeArrowheads="1"/>
-                    </pic:cNvPicPr>
-                  </pic:nvPicPr>
-                  <pic:blipFill>
-                    <a:blip r:embed="rId10" cstate="print"/>
-                    <a:srcRect/>
-                    <a:stretch>
-                      <a:fillRect/>
-                    </a:stretch>
-                  </pic:blipFill>
-                  <pic:spPr bwMode="auto">
-                    <a:xfrm>
-                      <a:off x="0" y="0"/>
-                      <a:ext cx="5791200" cy="3581400"/>
-                    </a:xfrm>
-                    <a:prstGeom prst="rect">
-                      <a:avLst/>
-                    </a:prstGeom>
-                    <a:noFill/>
-                    <a:ln w="9525">
-                      <a:noFill/>
-                      <a:miter lim="800000"/>
-                      <a:headEnd/>
-                      <a:tailEnd/>
-                    </a:ln>
-                  </pic:spPr>
-                </pic:pic>
-              </a:graphicData>
-            </a:graphic>
-          </wp:inline>
-        </w:drawing>
-      </w:r>
-    </w:p>
-    <w:p>
-      <w:pPr>
-        <w:rPr>
-          <w:rFonts w:ascii="Arial" w:hAnsi="Arial" w:cs="Arial"/>
-          <w:b/>
-          <w:sz w:val="24"/>
-          <w:szCs w:val="24"/>
-        </w:rPr>
-      </w:pPr>
-    </w:p>
-    <w:p>
-      <w:pPr>
-        <w:rPr>
-          <w:rFonts w:ascii="Arial" w:hAnsi="Arial" w:cs="Arial"/>
-          <w:b/>
-          <w:sz w:val="24"/>
-          <w:szCs w:val="24"/>
-        </w:rPr>
-      </w:pPr>
-    </w:p>
-    <w:p>
-      <w:pPr>
-        <w:rPr>
-          <w:rFonts w:ascii="Arial" w:hAnsi="Arial" w:cs="Arial"/>
-          <w:b/>
-          <w:sz w:val="24"/>
-          <w:szCs w:val="24"/>
-        </w:rPr>
-      </w:pPr>
-    </w:p>
-    <w:p>
-      <w:pPr>
-        <w:rPr>
-          <w:rFonts w:ascii="Arial" w:hAnsi="Arial" w:cs="Arial"/>
-          <w:b/>
-          <w:sz w:val="24"/>
-          <w:szCs w:val="24"/>
-        </w:rPr>
-      </w:pPr>
-    </w:p>
-    <w:p>
-      <w:pPr>
         <w:rPr>
           <w:rFonts w:ascii="Arial" w:hAnsi="Arial" w:cs="Arial"/>
           <w:b/>
@@ -1437,7 +985,6 @@
         </w:rPr>
         <w:t xml:space="preserve">3- Créer la page </w:t>
       </w:r>
-      <w:proofErr w:type="spellStart"/>
       <w:r>
         <w:rPr>
           <w:rFonts w:ascii="Arial" w:hAnsi="Arial" w:cs="Arial"/>
@@ -1447,55 +994,14 @@
         </w:rPr>
         <w:t>assignationJuges.jsff</w:t>
       </w:r>
-      <w:proofErr w:type="spellEnd"/>
-      <w:r>
-        <w:rPr>
-          <w:rFonts w:ascii="Arial" w:hAnsi="Arial" w:cs="Arial"/>
-          <w:b/>
-          <w:sz w:val="24"/>
-          <w:szCs w:val="24"/>
-        </w:rPr>
-        <w:t xml:space="preserve">  </w:t>
-      </w:r>
-      <w:proofErr w:type="gramStart"/>
-      <w:r>
-        <w:rPr>
-          <w:rFonts w:ascii="Arial" w:hAnsi="Arial" w:cs="Arial"/>
-          <w:b/>
-          <w:sz w:val="24"/>
-          <w:szCs w:val="24"/>
-        </w:rPr>
-        <w:t>( voir</w:t>
-      </w:r>
-      <w:proofErr w:type="gramEnd"/>
-      <w:r>
-        <w:rPr>
-          <w:rFonts w:ascii="Arial" w:hAnsi="Arial" w:cs="Arial"/>
-          <w:b/>
-          <w:sz w:val="24"/>
-          <w:szCs w:val="24"/>
-        </w:rPr>
-        <w:t xml:space="preserve"> le fichier .</w:t>
-      </w:r>
-      <w:proofErr w:type="spellStart"/>
-      <w:r>
-        <w:rPr>
-          <w:rFonts w:ascii="Arial" w:hAnsi="Arial" w:cs="Arial"/>
-          <w:b/>
-          <w:sz w:val="24"/>
-          <w:szCs w:val="24"/>
-        </w:rPr>
-        <w:t>swf</w:t>
-      </w:r>
-      <w:proofErr w:type="spellEnd"/>
-      <w:r>
-        <w:rPr>
-          <w:rFonts w:ascii="Arial" w:hAnsi="Arial" w:cs="Arial"/>
-          <w:b/>
-          <w:sz w:val="24"/>
-          <w:szCs w:val="24"/>
-        </w:rPr>
-        <w:t xml:space="preserve"> pour son fonctionnement)</w:t>
+      <w:r>
+        <w:rPr>
+          <w:rFonts w:ascii="Arial" w:hAnsi="Arial" w:cs="Arial"/>
+          <w:b/>
+          <w:sz w:val="24"/>
+          <w:szCs w:val="24"/>
+        </w:rPr>
+        <w:t xml:space="preserve">  ( voir le fichier .swf pour son fonctionnement)</w:t>
       </w:r>
     </w:p>
     <w:p>
@@ -1534,7 +1040,7 @@
                     </pic:cNvPicPr>
                   </pic:nvPicPr>
                   <pic:blipFill>
-                    <a:blip r:embed="rId11" cstate="print"/>
+                    <a:blip r:embed="rId10" cstate="print"/>
                     <a:srcRect/>
                     <a:stretch>
                       <a:fillRect/>
@@ -1765,25 +1271,7 @@
           <w:sz w:val="24"/>
           <w:szCs w:val="24"/>
         </w:rPr>
-        <w:t xml:space="preserve"> (inscrire </w:t>
-      </w:r>
-      <w:proofErr w:type="spellStart"/>
-      <w:r>
-        <w:rPr>
-          <w:rFonts w:ascii="Arial" w:hAnsi="Arial" w:cs="Arial"/>
-          <w:sz w:val="24"/>
-          <w:szCs w:val="24"/>
-        </w:rPr>
-        <w:t>null</w:t>
-      </w:r>
-      <w:proofErr w:type="spellEnd"/>
-      <w:r>
-        <w:rPr>
-          <w:rFonts w:ascii="Arial" w:hAnsi="Arial" w:cs="Arial"/>
-          <w:sz w:val="24"/>
-          <w:szCs w:val="24"/>
-        </w:rPr>
-        <w:t>)</w:t>
+        <w:t xml:space="preserve"> (inscrire null)</w:t>
       </w:r>
       <w:r>
         <w:rPr>
@@ -1971,27 +1459,7 @@
           <w:sz w:val="24"/>
           <w:szCs w:val="24"/>
         </w:rPr>
-        <w:t xml:space="preserve"> </w:t>
-      </w:r>
-      <w:proofErr w:type="gramStart"/>
-      <w:r>
-        <w:rPr>
-          <w:rFonts w:ascii="Arial" w:hAnsi="Arial" w:cs="Arial"/>
-          <w:b/>
-          <w:sz w:val="24"/>
-          <w:szCs w:val="24"/>
-        </w:rPr>
-        <w:t>( les</w:t>
-      </w:r>
-      <w:proofErr w:type="gramEnd"/>
-      <w:r>
-        <w:rPr>
-          <w:rFonts w:ascii="Arial" w:hAnsi="Arial" w:cs="Arial"/>
-          <w:b/>
-          <w:sz w:val="24"/>
-          <w:szCs w:val="24"/>
-        </w:rPr>
-        <w:t xml:space="preserve"> questions obligatoires doivent être répondues avant de faire le bonus)</w:t>
+        <w:t xml:space="preserve"> ( les questions obligatoires doivent être répondues avant de faire le bonus)</w:t>
       </w:r>
       <w:r>
         <w:rPr>
@@ -2035,56 +1503,16 @@
           <w:sz w:val="24"/>
           <w:szCs w:val="24"/>
         </w:rPr>
-        <w:t xml:space="preserve">Créer une ADF </w:t>
-      </w:r>
-      <w:proofErr w:type="spellStart"/>
-      <w:r>
-        <w:rPr>
-          <w:rFonts w:ascii="Arial" w:hAnsi="Arial" w:cs="Arial"/>
-          <w:b/>
-          <w:sz w:val="24"/>
-          <w:szCs w:val="24"/>
-        </w:rPr>
-        <w:t>Form</w:t>
-      </w:r>
-      <w:proofErr w:type="spellEnd"/>
-      <w:r>
-        <w:rPr>
-          <w:rFonts w:ascii="Arial" w:hAnsi="Arial" w:cs="Arial"/>
-          <w:b/>
-          <w:sz w:val="24"/>
-          <w:szCs w:val="24"/>
-        </w:rPr>
-        <w:t xml:space="preserve"> </w:t>
-      </w:r>
-      <w:proofErr w:type="gramStart"/>
-      <w:r>
-        <w:rPr>
-          <w:rFonts w:ascii="Arial" w:hAnsi="Arial" w:cs="Arial"/>
-          <w:b/>
-          <w:sz w:val="24"/>
-          <w:szCs w:val="24"/>
-        </w:rPr>
-        <w:t xml:space="preserve">( </w:t>
-      </w:r>
-      <w:r>
-        <w:rPr>
-          <w:rFonts w:ascii="Arial" w:hAnsi="Arial" w:cs="Arial"/>
-          <w:b/>
-          <w:sz w:val="24"/>
-          <w:szCs w:val="24"/>
-        </w:rPr>
-        <w:t>suggestion</w:t>
-      </w:r>
-      <w:proofErr w:type="gramEnd"/>
-      <w:r>
-        <w:rPr>
-          <w:rFonts w:ascii="Arial" w:hAnsi="Arial" w:cs="Arial"/>
-          <w:b/>
-          <w:sz w:val="24"/>
-          <w:szCs w:val="24"/>
-        </w:rPr>
-        <w:t> :</w:t>
+        <w:t xml:space="preserve">Créer une ADF Form ( </w:t>
+      </w:r>
+      <w:r>
+        <w:rPr>
+          <w:rFonts w:ascii="Arial" w:hAnsi="Arial" w:cs="Arial"/>
+          <w:b/>
+          <w:sz w:val="24"/>
+          <w:szCs w:val="24"/>
+        </w:rPr>
+        <w:t>suggestion :</w:t>
       </w:r>
       <w:r>
         <w:rPr>
@@ -2221,29 +1649,11 @@
           <w:sz w:val="24"/>
           <w:szCs w:val="24"/>
         </w:rPr>
-        <w:t xml:space="preserve"> pour la vue des auditeurs.</w:t>
-      </w:r>
-    </w:p>
-    <w:p>
-      <w:pPr>
-        <w:rPr>
-          <w:rFonts w:ascii="Arial" w:hAnsi="Arial" w:cs="Arial"/>
-          <w:sz w:val="24"/>
-          <w:szCs w:val="24"/>
-        </w:rPr>
-      </w:pPr>
-    </w:p>
-    <w:p>
-      <w:pPr>
-        <w:rPr>
-          <w:rFonts w:ascii="Arial" w:hAnsi="Arial" w:cs="Arial"/>
-          <w:sz w:val="24"/>
-          <w:szCs w:val="24"/>
-        </w:rPr>
-      </w:pPr>
+        <w:t xml:space="preserve"> pour la vue des auditeurs</w:t>
+      </w:r>
     </w:p>
     <w:sectPr>
-      <w:footerReference w:type="default" r:id="rId12"/>
+      <w:footerReference w:type="default" r:id="rId11"/>
       <w:pgSz w:w="12240" w:h="15840"/>
       <w:pgMar w:top="720" w:right="720" w:bottom="720" w:left="720" w:header="708" w:footer="708" w:gutter="0"/>
       <w:cols w:space="708"/>
@@ -2299,7 +1709,7 @@
             <w:rPr>
               <w:noProof/>
             </w:rPr>
-            <w:t>1</w:t>
+            <w:t>3</w:t>
           </w:r>
         </w:fldSimple>
       </w:p>
@@ -4338,7 +3748,7 @@
 </file>
 
 <file path=customXml/itemProps1.xml><?xml version="1.0" encoding="utf-8"?>
-<ds:datastoreItem xmlns:ds="http://schemas.openxmlformats.org/officeDocument/2006/customXml" ds:itemID="{8174363B-94B3-4F1E-94ED-454D72EC8813}">
+<ds:datastoreItem xmlns:ds="http://schemas.openxmlformats.org/officeDocument/2006/customXml" ds:itemID="{3450BA5E-B777-4B4B-BC51-79F04F39ED8A}">
   <ds:schemaRefs>
     <ds:schemaRef ds:uri="http://schemas.openxmlformats.org/officeDocument/2006/bibliography"/>
   </ds:schemaRefs>

</xml_diff>